<commit_message>
Update Docker Pyats User Guide Rev0.1.docx
</commit_message>
<xml_diff>
--- a/Docker Pyats User Guide Rev0.1.docx
+++ b/Docker Pyats User Guide Rev0.1.docx
@@ -1935,6 +1935,298 @@
         </w:rPr>
         <w:t xml:space="preserve"> disk local</w:t>
       </w:r>
+      <w:r>
+        <w:rPr>
+          <w:lang w:val="en-US"/>
+        </w:rPr>
+        <w:br/>
+      </w:r>
+    </w:p>
+    <w:p>
+      <w:pPr>
+        <w:rPr>
+          <w:lang w:val="en-US"/>
+        </w:rPr>
+      </w:pPr>
+      <w:r>
+        <w:rPr>
+          <w:lang w:val="en-US"/>
+        </w:rPr>
+        <w:br w:type="page"/>
+      </w:r>
+    </w:p>
+    <w:p>
+      <w:pPr>
+        <w:pStyle w:val="ListParagraph"/>
+        <w:numPr>
+          <w:ilvl w:val="0"/>
+          <w:numId w:val="1"/>
+        </w:numPr>
+        <w:rPr>
+          <w:lang w:val="en-US"/>
+        </w:rPr>
+      </w:pPr>
+      <w:r>
+        <w:rPr>
+          <w:lang w:val="en-US"/>
+        </w:rPr>
+        <w:lastRenderedPageBreak/>
+        <w:t xml:space="preserve">Make automatic </w:t>
+      </w:r>
+      <w:proofErr w:type="spellStart"/>
+      <w:r>
+        <w:rPr>
+          <w:lang w:val="en-US"/>
+        </w:rPr>
+        <w:t>ssh</w:t>
+      </w:r>
+      <w:proofErr w:type="spellEnd"/>
+      <w:r>
+        <w:rPr>
+          <w:lang w:val="en-US"/>
+        </w:rPr>
+        <w:t xml:space="preserve"> service start</w:t>
+      </w:r>
+    </w:p>
+    <w:p>
+      <w:pPr>
+        <w:pStyle w:val="ListParagraph"/>
+        <w:rPr>
+          <w:lang w:val="en-US"/>
+        </w:rPr>
+      </w:pPr>
+      <w:proofErr w:type="spellStart"/>
+      <w:r>
+        <w:rPr>
+          <w:lang w:val="en-US"/>
+        </w:rPr>
+        <w:t>Jalankan</w:t>
+      </w:r>
+      <w:proofErr w:type="spellEnd"/>
+      <w:r>
+        <w:rPr>
+          <w:lang w:val="en-US"/>
+        </w:rPr>
+        <w:t xml:space="preserve"> </w:t>
+      </w:r>
+      <w:proofErr w:type="spellStart"/>
+      <w:r>
+        <w:rPr>
+          <w:lang w:val="en-US"/>
+        </w:rPr>
+        <w:t>perintah</w:t>
+      </w:r>
+      <w:proofErr w:type="spellEnd"/>
+    </w:p>
+    <w:p>
+      <w:pPr>
+        <w:pStyle w:val="ListParagraph"/>
+        <w:rPr>
+          <w:lang w:val="en-US"/>
+        </w:rPr>
+      </w:pPr>
+      <w:r>
+        <w:rPr>
+          <w:lang w:val="en-US"/>
+        </w:rPr>
+        <w:t>apt-get update &amp;&amp; \</w:t>
+      </w:r>
+    </w:p>
+    <w:p>
+      <w:pPr>
+        <w:pStyle w:val="ListParagraph"/>
+        <w:rPr>
+          <w:lang w:val="en-US"/>
+        </w:rPr>
+      </w:pPr>
+      <w:r>
+        <w:rPr>
+          <w:lang w:val="en-US"/>
+        </w:rPr>
+        <w:t xml:space="preserve">apt-get install -y </w:t>
+      </w:r>
+      <w:proofErr w:type="spellStart"/>
+      <w:r>
+        <w:rPr>
+          <w:lang w:val="en-US"/>
+        </w:rPr>
+        <w:t>openssh</w:t>
+      </w:r>
+      <w:proofErr w:type="spellEnd"/>
+      <w:r>
+        <w:rPr>
+          <w:lang w:val="en-US"/>
+        </w:rPr>
+        <w:t>-server &amp;&amp; \</w:t>
+      </w:r>
+    </w:p>
+    <w:p>
+      <w:pPr>
+        <w:pStyle w:val="ListParagraph"/>
+        <w:rPr>
+          <w:lang w:val="en-US"/>
+        </w:rPr>
+      </w:pPr>
+      <w:proofErr w:type="spellStart"/>
+      <w:r>
+        <w:rPr>
+          <w:lang w:val="en-US"/>
+        </w:rPr>
+        <w:t>mkdir</w:t>
+      </w:r>
+      <w:proofErr w:type="spellEnd"/>
+      <w:r>
+        <w:rPr>
+          <w:lang w:val="en-US"/>
+        </w:rPr>
+        <w:t xml:space="preserve"> /var/run/</w:t>
+      </w:r>
+      <w:proofErr w:type="spellStart"/>
+      <w:r>
+        <w:rPr>
+          <w:lang w:val="en-US"/>
+        </w:rPr>
+        <w:t>sshd</w:t>
+      </w:r>
+      <w:proofErr w:type="spellEnd"/>
+    </w:p>
+    <w:p>
+      <w:pPr>
+        <w:pStyle w:val="ListParagraph"/>
+        <w:rPr>
+          <w:lang w:val="en-US"/>
+        </w:rPr>
+      </w:pPr>
+    </w:p>
+    <w:p>
+      <w:pPr>
+        <w:pStyle w:val="ListParagraph"/>
+        <w:rPr>
+          <w:lang w:val="en-US"/>
+        </w:rPr>
+      </w:pPr>
+      <w:proofErr w:type="spellStart"/>
+      <w:r>
+        <w:rPr>
+          <w:lang w:val="en-US"/>
+        </w:rPr>
+        <w:t>Setelah</w:t>
+      </w:r>
+      <w:proofErr w:type="spellEnd"/>
+      <w:r>
+        <w:rPr>
+          <w:lang w:val="en-US"/>
+        </w:rPr>
+        <w:t xml:space="preserve"> download dan update </w:t>
+      </w:r>
+      <w:proofErr w:type="spellStart"/>
+      <w:r>
+        <w:rPr>
+          <w:lang w:val="en-US"/>
+        </w:rPr>
+        <w:t>selesai</w:t>
+      </w:r>
+      <w:proofErr w:type="spellEnd"/>
+      <w:r>
+        <w:rPr>
+          <w:lang w:val="en-US"/>
+        </w:rPr>
+        <w:t xml:space="preserve"> </w:t>
+      </w:r>
+      <w:proofErr w:type="spellStart"/>
+      <w:r>
+        <w:rPr>
+          <w:lang w:val="en-US"/>
+        </w:rPr>
+        <w:t>jalankan</w:t>
+      </w:r>
+      <w:proofErr w:type="spellEnd"/>
+      <w:r>
+        <w:rPr>
+          <w:lang w:val="en-US"/>
+        </w:rPr>
+        <w:t xml:space="preserve"> </w:t>
+      </w:r>
+      <w:proofErr w:type="spellStart"/>
+      <w:r>
+        <w:rPr>
+          <w:lang w:val="en-US"/>
+        </w:rPr>
+        <w:t>perintah</w:t>
+      </w:r>
+      <w:proofErr w:type="spellEnd"/>
+    </w:p>
+    <w:p>
+      <w:pPr>
+        <w:pStyle w:val="ListParagraph"/>
+        <w:rPr>
+          <w:lang w:val="en-US"/>
+        </w:rPr>
+      </w:pPr>
+    </w:p>
+    <w:p>
+      <w:pPr>
+        <w:pStyle w:val="ListParagraph"/>
+        <w:rPr>
+          <w:lang w:val="en-US"/>
+        </w:rPr>
+      </w:pPr>
+      <w:r>
+        <w:rPr>
+          <w:lang w:val="en-US"/>
+        </w:rPr>
+        <w:t xml:space="preserve">echo </w:t>
+      </w:r>
+      <w:proofErr w:type="spellStart"/>
+      <w:r>
+        <w:rPr>
+          <w:lang w:val="en-US"/>
+        </w:rPr>
+        <w:t>'service</w:t>
+      </w:r>
+      <w:proofErr w:type="spellEnd"/>
+      <w:r>
+        <w:rPr>
+          <w:lang w:val="en-US"/>
+        </w:rPr>
+        <w:t xml:space="preserve"> </w:t>
+      </w:r>
+      <w:proofErr w:type="spellStart"/>
+      <w:r>
+        <w:rPr>
+          <w:lang w:val="en-US"/>
+        </w:rPr>
+        <w:t>ssh</w:t>
+      </w:r>
+      <w:proofErr w:type="spellEnd"/>
+      <w:r>
+        <w:rPr>
+          <w:lang w:val="en-US"/>
+        </w:rPr>
+        <w:t xml:space="preserve"> start' &gt;&gt; /</w:t>
+      </w:r>
+      <w:proofErr w:type="spellStart"/>
+      <w:r>
+        <w:rPr>
+          <w:lang w:val="en-US"/>
+        </w:rPr>
+        <w:t>etc</w:t>
+      </w:r>
+      <w:proofErr w:type="spellEnd"/>
+      <w:r>
+        <w:rPr>
+          <w:lang w:val="en-US"/>
+        </w:rPr>
+        <w:t>/</w:t>
+      </w:r>
+      <w:proofErr w:type="spellStart"/>
+      <w:r>
+        <w:rPr>
+          <w:lang w:val="en-US"/>
+        </w:rPr>
+        <w:t>bash.bashrc</w:t>
+      </w:r>
+      <w:proofErr w:type="spellEnd"/>
     </w:p>
     <w:p>
       <w:pPr>

</xml_diff>